<commit_message>
Adiciona e atualiza todos os arquivos da pasta icons
</commit_message>
<xml_diff>
--- a/icons/curriculo-ciencia-tecnologia.docx
+++ b/icons/curriculo-ciencia-tecnologia.docx
@@ -183,7 +183,7 @@
       </w:pPr>
       <w:r>
         <w:pict w14:anchorId="1318AD6E">
-          <v:rect id="_x0000_i1027" style="width:0;height:.75pt" o:hralign="center" o:hrstd="t" o:hrnoshade="t" o:hr="t" fillcolor="#f8faff" stroked="f"/>
+          <v:rect id="_x0000_i1026" style="width:0;height:.75pt" o:hralign="center" o:hrstd="t" o:hrnoshade="t" o:hr="t" fillcolor="#f8faff" stroked="f"/>
         </w:pict>
       </w:r>
     </w:p>
@@ -249,7 +249,7 @@
       </w:pPr>
       <w:r>
         <w:pict w14:anchorId="34C21A1F">
-          <v:rect id="_x0000_i1028" style="width:0;height:.75pt" o:hralign="center" o:hrstd="t" o:hrnoshade="t" o:hr="t" fillcolor="#f8faff" stroked="f"/>
+          <v:rect id="_x0000_i1027" style="width:0;height:.75pt" o:hralign="center" o:hrstd="t" o:hrnoshade="t" o:hr="t" fillcolor="#f8faff" stroked="f"/>
         </w:pict>
       </w:r>
     </w:p>
@@ -349,11 +349,23 @@
     </w:p>
     <w:p>
       <w:pPr>
+        <w:numPr>
+          <w:ilvl w:val="0"/>
+          <w:numId w:val="13"/>
+        </w:numPr>
         <w:spacing w:after="40" w:line="240" w:lineRule="auto"/>
       </w:pPr>
       <w:r>
+        <w:t>HTML, CSS e Java Script</w:t>
+      </w:r>
+    </w:p>
+    <w:p>
+      <w:pPr>
+        <w:spacing w:after="40" w:line="240" w:lineRule="auto"/>
+      </w:pPr>
+      <w:r>
         <w:pict w14:anchorId="1570E3D7">
-          <v:rect id="_x0000_i1029" style="width:0;height:.75pt" o:hralign="center" o:hrstd="t" o:hrnoshade="t" o:hr="t" fillcolor="#f8faff" stroked="f"/>
+          <v:rect id="_x0000_i1028" style="width:0;height:.75pt" o:hralign="center" o:hrstd="t" o:hrnoshade="t" o:hr="t" fillcolor="#f8faff" stroked="f"/>
         </w:pict>
       </w:r>
     </w:p>

</xml_diff>